<commit_message>
Creé la funcionalidad del microservicio vuelo-service
</commit_message>
<xml_diff>
--- a/Documentación/3. Especificaciones de requerimientos (SRS 830).docx
+++ b/Documentación/3. Especificaciones de requerimientos (SRS 830).docx
@@ -13955,7 +13955,55 @@
           <w:szCs w:val="24"/>
           <w:lang w:val="es-MX"/>
         </w:rPr>
+        <w:t>Destino_Nombre</w:t>
+      </w:r>
+    </w:p>
+    <w:p>
+      <w:pPr>
+        <w:pStyle w:val="Prrafodelista"/>
+        <w:numPr>
+          <w:ilvl w:val="0"/>
+          <w:numId w:val="19"/>
+        </w:numPr>
+        <w:rPr>
+          <w:rFonts w:ascii="Arial" w:hAnsi="Arial" w:cs="Arial"/>
+          <w:sz w:val="24"/>
+          <w:szCs w:val="24"/>
+          <w:lang w:val="es-MX"/>
+        </w:rPr>
+      </w:pPr>
+      <w:r>
+        <w:rPr>
+          <w:rFonts w:ascii="Arial" w:hAnsi="Arial" w:cs="Arial"/>
+          <w:sz w:val="24"/>
+          <w:szCs w:val="24"/>
+          <w:lang w:val="es-MX"/>
+        </w:rPr>
         <w:t>Origen_Vu</w:t>
+      </w:r>
+    </w:p>
+    <w:p>
+      <w:pPr>
+        <w:pStyle w:val="Prrafodelista"/>
+        <w:numPr>
+          <w:ilvl w:val="0"/>
+          <w:numId w:val="19"/>
+        </w:numPr>
+        <w:rPr>
+          <w:rFonts w:ascii="Arial" w:hAnsi="Arial" w:cs="Arial"/>
+          <w:sz w:val="24"/>
+          <w:szCs w:val="24"/>
+          <w:lang w:val="es-MX"/>
+        </w:rPr>
+      </w:pPr>
+      <w:r>
+        <w:rPr>
+          <w:rFonts w:ascii="Arial" w:hAnsi="Arial" w:cs="Arial"/>
+          <w:sz w:val="24"/>
+          <w:szCs w:val="24"/>
+          <w:lang w:val="es-MX"/>
+        </w:rPr>
+        <w:t>Origen_Nombre</w:t>
       </w:r>
     </w:p>
     <w:p>

</xml_diff>